<commit_message>
added new department cat and subcat testcases
</commit_message>
<xml_diff>
--- a/Testing/Test Procedures/testcaseslist.docx
+++ b/Testing/Test Procedures/testcaseslist.docx
@@ -331,19 +331,7 @@
           <w:u w:val="single"/>
           <w:shd w:fill="auto" w:val="clear"/>
         </w:rPr>
-        <w:t xml:space="preserve">PL1.1</w:t>
-      </w:r>
-      <w:r>
-        <w:rPr>
-          <w:rFonts w:ascii="Arial" w:hAnsi="Arial" w:cs="Arial" w:eastAsia="Arial"/>
-          <w:color w:val="auto"/>
-          <w:spacing w:val="0"/>
-          <w:position w:val="0"/>
-          <w:sz w:val="22"/>
-          <w:u w:val="single"/>
-          <w:shd w:fill="auto" w:val="clear"/>
-        </w:rPr>
-        <w:t xml:space="preserve"> create product line with correct input ext rep</w:t>
+        <w:t xml:space="preserve">PL1.1 create product line with correct input ext rep</w:t>
       </w:r>
     </w:p>
     <w:p>
@@ -624,6 +612,90 @@
           <w:shd w:fill="auto" w:val="clear"/>
         </w:rPr>
         <w:t xml:space="preserve">ITM1.3 create item with bad data</w:t>
+      </w:r>
+    </w:p>
+    <w:p>
+      <w:pPr>
+        <w:spacing w:before="0" w:after="0" w:line="276"/>
+        <w:ind w:right="0" w:left="0" w:firstLine="0"/>
+        <w:jc w:val="left"/>
+        <w:rPr>
+          <w:rFonts w:ascii="Arial" w:hAnsi="Arial" w:cs="Arial" w:eastAsia="Arial"/>
+          <w:color w:val="auto"/>
+          <w:spacing w:val="0"/>
+          <w:position w:val="0"/>
+          <w:sz w:val="22"/>
+          <w:u w:val="single"/>
+          <w:shd w:fill="auto" w:val="clear"/>
+        </w:rPr>
+      </w:pPr>
+      <w:r>
+        <w:rPr>
+          <w:rFonts w:ascii="Arial" w:hAnsi="Arial" w:cs="Arial" w:eastAsia="Arial"/>
+          <w:color w:val="auto"/>
+          <w:spacing w:val="0"/>
+          <w:position w:val="0"/>
+          <w:sz w:val="22"/>
+          <w:u w:val="single"/>
+          <w:shd w:fill="auto" w:val="clear"/>
+        </w:rPr>
+        <w:t xml:space="preserve">ITM1.4 create new Department</w:t>
+      </w:r>
+    </w:p>
+    <w:p>
+      <w:pPr>
+        <w:spacing w:before="0" w:after="0" w:line="276"/>
+        <w:ind w:right="0" w:left="0" w:firstLine="0"/>
+        <w:jc w:val="left"/>
+        <w:rPr>
+          <w:rFonts w:ascii="Arial" w:hAnsi="Arial" w:cs="Arial" w:eastAsia="Arial"/>
+          <w:color w:val="auto"/>
+          <w:spacing w:val="0"/>
+          <w:position w:val="0"/>
+          <w:sz w:val="22"/>
+          <w:u w:val="single"/>
+          <w:shd w:fill="auto" w:val="clear"/>
+        </w:rPr>
+      </w:pPr>
+      <w:r>
+        <w:rPr>
+          <w:rFonts w:ascii="Arial" w:hAnsi="Arial" w:cs="Arial" w:eastAsia="Arial"/>
+          <w:color w:val="auto"/>
+          <w:spacing w:val="0"/>
+          <w:position w:val="0"/>
+          <w:sz w:val="22"/>
+          <w:u w:val="single"/>
+          <w:shd w:fill="auto" w:val="clear"/>
+        </w:rPr>
+        <w:t xml:space="preserve">ITM1.5 create new Category</w:t>
+      </w:r>
+    </w:p>
+    <w:p>
+      <w:pPr>
+        <w:spacing w:before="0" w:after="0" w:line="276"/>
+        <w:ind w:right="0" w:left="0" w:firstLine="0"/>
+        <w:jc w:val="left"/>
+        <w:rPr>
+          <w:rFonts w:ascii="Arial" w:hAnsi="Arial" w:cs="Arial" w:eastAsia="Arial"/>
+          <w:color w:val="auto"/>
+          <w:spacing w:val="0"/>
+          <w:position w:val="0"/>
+          <w:sz w:val="22"/>
+          <w:u w:val="single"/>
+          <w:shd w:fill="auto" w:val="clear"/>
+        </w:rPr>
+      </w:pPr>
+      <w:r>
+        <w:rPr>
+          <w:rFonts w:ascii="Arial" w:hAnsi="Arial" w:cs="Arial" w:eastAsia="Arial"/>
+          <w:color w:val="auto"/>
+          <w:spacing w:val="0"/>
+          <w:position w:val="0"/>
+          <w:sz w:val="22"/>
+          <w:u w:val="single"/>
+          <w:shd w:fill="auto" w:val="clear"/>
+        </w:rPr>
+        <w:t xml:space="preserve">ITM1.6 create new Subcategory</w:t>
       </w:r>
     </w:p>
     <w:p>

</xml_diff>